<commit_message>
Replace $ in conditions to #
</commit_message>
<xml_diff>
--- a/src/test/resources/templates/testTemplate1.docx
+++ b/src/test/resources/templates/testTemplate1.docx
@@ -228,7 +228,7 @@
               <w:rPr>
                 <w:lang w:val="en-US"/>
               </w:rPr>
-              <w:t>$</w:t>
+              <w:t>#</w:t>
             </w:r>
             <w:r>
               <w:rPr>
@@ -262,7 +262,7 @@
               <w:rPr>
                 <w:lang w:val="en-US"/>
               </w:rPr>
-              <w:t>$</w:t>
+              <w:t>#</w:t>
             </w:r>
             <w:r>
               <w:rPr>
@@ -300,15 +300,15 @@
               </w:rPr>
               <w:t xml:space="preserve"> would be fair</w:t>
             </w:r>
+            <w:r>
+              <w:rPr>
+                <w:color w:val="538135" w:themeColor="accent6" w:themeShade="BF"/>
+                <w:lang w:val="en-US"/>
+              </w:rPr>
+              <w:t>#</w:t>
+            </w:r>
             <w:bookmarkStart w:id="0" w:name="_GoBack"/>
             <w:bookmarkEnd w:id="0"/>
-            <w:r>
-              <w:rPr>
-                <w:color w:val="538135" w:themeColor="accent6" w:themeShade="BF"/>
-                <w:lang w:val="en-US"/>
-              </w:rPr>
-              <w:t>$</w:t>
-            </w:r>
             <w:r>
               <w:rPr>
                 <w:lang w:val="en-US"/>
@@ -1080,7 +1080,7 @@
 </file>
 
 <file path=customXml/itemProps1.xml><?xml version="1.0" encoding="utf-8"?>
-<ds:datastoreItem xmlns:ds="http://schemas.openxmlformats.org/officeDocument/2006/customXml" ds:itemID="{2B41C1ED-9630-4650-AA32-5788BB71BC94}">
+<ds:datastoreItem xmlns:ds="http://schemas.openxmlformats.org/officeDocument/2006/customXml" ds:itemID="{EBCE9397-4809-4493-9B7A-E87718553799}">
   <ds:schemaRefs>
     <ds:schemaRef ds:uri="http://schemas.openxmlformats.org/officeDocument/2006/bibliography"/>
   </ds:schemaRefs>

</xml_diff>